<commit_message>
updated transparent reporting form
</commit_message>
<xml_diff>
--- a/paper/eLife_transparent_reporting.docx
+++ b/paper/eLife_transparent_reporting.docx
@@ -1884,7 +1884,17 @@
           <w:szCs w:val="22"/>
           <w:lang w:val="en-GB"/>
         </w:rPr>
-        <w:t xml:space="preserve"> or figure legend</w:t>
+        <w:t xml:space="preserve"> or </w:t>
+      </w:r>
+      <w:bookmarkStart w:id="0" w:name="_GoBack"/>
+      <w:r>
+        <w:rPr>
+          <w:rFonts w:asciiTheme="minorHAnsi" w:hAnsiTheme="minorHAnsi"/>
+          <w:sz w:val="22"/>
+          <w:szCs w:val="22"/>
+          <w:lang w:val="en-GB"/>
+        </w:rPr>
+        <w:t>figure legend</w:t>
       </w:r>
       <w:r>
         <w:rPr>
@@ -1923,6 +1933,7 @@
         <w:t>:</w:t>
       </w:r>
     </w:p>
+    <w:bookmarkEnd w:id="0"/>
     <w:p>
       <w:pPr>
         <w:framePr w:w="7817" w:h="1088" w:hSpace="180" w:wrap="around" w:vAnchor="text" w:hAnchor="page" w:x="1904" w:y="21"/>
@@ -2492,17 +2503,7 @@
           <w:sz w:val="22"/>
           <w:szCs w:val="22"/>
         </w:rPr>
-        <w:t xml:space="preserve">Where provided, these should be in the most useful format, and they can be </w:t>
-      </w:r>
-      <w:bookmarkStart w:id="0" w:name="_GoBack"/>
-      <w:bookmarkEnd w:id="0"/>
-      <w:r>
-        <w:rPr>
-          <w:rFonts w:asciiTheme="minorHAnsi" w:hAnsiTheme="minorHAnsi"/>
-          <w:sz w:val="22"/>
-          <w:szCs w:val="22"/>
-        </w:rPr>
-        <w:t xml:space="preserve">uploaded as “Source data” files linked to </w:t>
+        <w:t xml:space="preserve">Where provided, these should be in the most useful format, and they can be uploaded as “Source data” files linked to </w:t>
       </w:r>
       <w:r>
         <w:rPr>
@@ -2781,6 +2782,46 @@
           <w:szCs w:val="22"/>
         </w:rPr>
         <w:t>Source data are also provided for Table 1.</w:t>
+      </w:r>
+    </w:p>
+    <w:p>
+      <w:pPr>
+        <w:framePr w:w="7817" w:h="1088" w:hSpace="180" w:wrap="around" w:vAnchor="text" w:hAnchor="page" w:x="1904" w:y="1"/>
+        <w:pBdr>
+          <w:top w:val="single" w:sz="6" w:space="1" w:color="auto"/>
+          <w:left w:val="single" w:sz="6" w:space="1" w:color="auto"/>
+          <w:bottom w:val="single" w:sz="6" w:space="1" w:color="auto"/>
+          <w:right w:val="single" w:sz="6" w:space="1" w:color="auto"/>
+        </w:pBdr>
+        <w:rPr>
+          <w:rFonts w:asciiTheme="minorHAnsi" w:hAnsiTheme="minorHAnsi"/>
+          <w:sz w:val="22"/>
+          <w:szCs w:val="22"/>
+        </w:rPr>
+      </w:pPr>
+      <w:r>
+        <w:rPr>
+          <w:rFonts w:asciiTheme="minorHAnsi" w:hAnsiTheme="minorHAnsi"/>
+          <w:sz w:val="22"/>
+          <w:szCs w:val="22"/>
+        </w:rPr>
+        <w:t xml:space="preserve">Code to reproduce the entire analysis and paper is at: </w:t>
+      </w:r>
+      <w:r>
+        <w:rPr>
+          <w:rFonts w:asciiTheme="minorHAnsi" w:hAnsiTheme="minorHAnsi"/>
+          <w:sz w:val="22"/>
+          <w:szCs w:val="22"/>
+        </w:rPr>
+        <w:t>https://github.com/jbloomlab/EnvMutationalShiftsPaper</w:t>
+      </w:r>
+      <w:r>
+        <w:rPr>
+          <w:rFonts w:asciiTheme="minorHAnsi" w:hAnsiTheme="minorHAnsi"/>
+          <w:sz w:val="22"/>
+          <w:szCs w:val="22"/>
+        </w:rPr>
+        <w:t xml:space="preserve"> </w:t>
       </w:r>
     </w:p>
     <w:p>
@@ -4923,7 +4964,7 @@
 </file>
 
 <file path=customXml/itemProps1.xml><?xml version="1.0" encoding="utf-8"?>
-<ds:datastoreItem xmlns:ds="http://schemas.openxmlformats.org/officeDocument/2006/customXml" ds:itemID="{771869D2-AA59-7D48-B93C-09CD8A38A720}">
+<ds:datastoreItem xmlns:ds="http://schemas.openxmlformats.org/officeDocument/2006/customXml" ds:itemID="{13A903E0-8A55-A84D-8E1C-CC9399AB8DCA}">
   <ds:schemaRefs>
     <ds:schemaRef ds:uri="http://schemas.openxmlformats.org/officeDocument/2006/bibliography"/>
   </ds:schemaRefs>

</xml_diff>